<commit_message>
Added an organized r file for our code we've produced, folder to add datasets, and writing more code with spotify package.
</commit_message>
<xml_diff>
--- a/Papers/ProjectProposalFinal.docx
+++ b/Papers/ProjectProposalFinal.docx
@@ -149,7 +149,7 @@
           <w:color w:val="2D3B45"/>
           <w:shd w:val="clear" w:color="auto" w:fill="FFFFFF"/>
         </w:rPr>
-        <w:t xml:space="preserve">For this assigned project, our group have decided to </w:t>
+        <w:t xml:space="preserve">For this assigned project, our group decided to </w:t>
       </w:r>
       <w:r>
         <w:rPr>
@@ -165,7 +165,7 @@
           <w:color w:val="2D3B45"/>
           <w:shd w:val="clear" w:color="auto" w:fill="FFFFFF"/>
         </w:rPr>
-        <w:t xml:space="preserve"> on popular playlists from Spotify. </w:t>
+        <w:t xml:space="preserve"> popular playlists from Spotify. </w:t>
       </w:r>
       <w:r>
         <w:rPr>
@@ -406,27 +406,14 @@
       <w:r>
         <w:t xml:space="preserve">Figure </w:t>
       </w:r>
-      <w:r>
-        <w:fldChar w:fldCharType="begin"/>
-      </w:r>
-      <w:r>
-        <w:instrText xml:space="preserve"> SEQ Figure \* ARABIC </w:instrText>
-      </w:r>
-      <w:r>
-        <w:fldChar w:fldCharType="separate"/>
-      </w:r>
-      <w:r>
-        <w:rPr>
-          <w:noProof/>
-        </w:rPr>
-        <w:t>1</w:t>
-      </w:r>
-      <w:r>
-        <w:rPr>
-          <w:noProof/>
-        </w:rPr>
-        <w:fldChar w:fldCharType="end"/>
-      </w:r>
+      <w:fldSimple w:instr=" SEQ Figure \* ARABIC ">
+        <w:r>
+          <w:rPr>
+            <w:noProof/>
+          </w:rPr>
+          <w:t>1</w:t>
+        </w:r>
+      </w:fldSimple>
     </w:p>
     <w:p>
       <w:pPr>

</xml_diff>

<commit_message>
Added function for old r file
</commit_message>
<xml_diff>
--- a/Papers/ProjectProposalFinal.docx
+++ b/Papers/ProjectProposalFinal.docx
@@ -181,7 +181,23 @@
           <w:color w:val="2D3B45"/>
           <w:shd w:val="clear" w:color="auto" w:fill="FFFFFF"/>
         </w:rPr>
-        <w:t xml:space="preserve">will be sourced from the most popular playlists of different genres, and we will perform sentiment analysis of their lyrics. </w:t>
+        <w:t xml:space="preserve">will be sourced from the most popular playlists of different genres, and we will perform sentiment analysis </w:t>
+      </w:r>
+      <w:r>
+        <w:rPr>
+          <w:rFonts w:ascii="Times New Roman" w:eastAsia="Times New Roman" w:hAnsi="Times New Roman" w:cs="Times New Roman"/>
+          <w:color w:val="2D3B45"/>
+          <w:shd w:val="clear" w:color="auto" w:fill="FFFFFF"/>
+        </w:rPr>
+        <w:t>on</w:t>
+      </w:r>
+      <w:r>
+        <w:rPr>
+          <w:rFonts w:ascii="Times New Roman" w:eastAsia="Times New Roman" w:hAnsi="Times New Roman" w:cs="Times New Roman"/>
+          <w:color w:val="2D3B45"/>
+          <w:shd w:val="clear" w:color="auto" w:fill="FFFFFF"/>
+        </w:rPr>
+        <w:t xml:space="preserve"> their lyrics. </w:t>
       </w:r>
     </w:p>
     <w:p>

</xml_diff>